<commit_message>
Plantillas Actualizadas con el poker Scrum
</commit_message>
<xml_diff>
--- a/Plantillas/Plantilla_Aprobacion_Cambio_v1.docx
+++ b/Plantillas/Plantilla_Aprobacion_Cambio_v1.docx
@@ -1,23 +1,25 @@
 
 <file path=word/document.xml><?xml version="1.0" encoding="utf-8"?>
-<w:document xmlns:wpc="http://schemas.microsoft.com/office/word/2010/wordprocessingCanvas" xmlns:mc="http://schemas.openxmlformats.org/markup-compatibility/2006" xmlns:o="urn:schemas-microsoft-com:office:office" xmlns:r="http://schemas.openxmlformats.org/officeDocument/2006/relationships" xmlns:m="http://schemas.openxmlformats.org/officeDocument/2006/math" xmlns:v="urn:schemas-microsoft-com:vml" xmlns:wp14="http://schemas.microsoft.com/office/word/2010/wordprocessingDrawing" xmlns:wp="http://schemas.openxmlformats.org/drawingml/2006/wordprocessingDrawing" xmlns:w10="urn:schemas-microsoft-com:office:word" xmlns:w="http://schemas.openxmlformats.org/wordprocessingml/2006/main" xmlns:w14="http://schemas.microsoft.com/office/word/2010/wordml" xmlns:w15="http://schemas.microsoft.com/office/word/2012/wordml" xmlns:wpg="http://schemas.microsoft.com/office/word/2010/wordprocessingGroup" xmlns:wpi="http://schemas.microsoft.com/office/word/2010/wordprocessingInk" xmlns:wne="http://schemas.microsoft.com/office/word/2006/wordml" xmlns:wps="http://schemas.microsoft.com/office/word/2010/wordprocessingShape" xmlns:w16se="http://schemas.microsoft.com/office/word/2015/wordml/symex" xmlns:w16cid="http://schemas.microsoft.com/office/word/2016/wordml/cid" xmlns:w16="http://schemas.microsoft.com/office/word/2018/wordml" xmlns:w16cex="http://schemas.microsoft.com/office/word/2018/wordml/cex" xmlns:w16sdtdh="http://schemas.microsoft.com/office/word/2020/wordml/sdtdatahash" mc:Ignorable="w14 w15 wp14 w16se w16cid w16 w16cex w16sdtdh">
+<w:document xmlns:wpc="http://schemas.microsoft.com/office/word/2010/wordprocessingCanvas" xmlns:cx="http://schemas.microsoft.com/office/drawing/2014/chartex" xmlns:cx1="http://schemas.microsoft.com/office/drawing/2015/9/8/chartex" xmlns:cx2="http://schemas.microsoft.com/office/drawing/2015/10/21/chartex" xmlns:cx3="http://schemas.microsoft.com/office/drawing/2016/5/9/chartex" xmlns:cx4="http://schemas.microsoft.com/office/drawing/2016/5/10/chartex" xmlns:cx5="http://schemas.microsoft.com/office/drawing/2016/5/11/chartex" xmlns:cx6="http://schemas.microsoft.com/office/drawing/2016/5/12/chartex" xmlns:cx7="http://schemas.microsoft.com/office/drawing/2016/5/13/chartex" xmlns:cx8="http://schemas.microsoft.com/office/drawing/2016/5/14/chartex" xmlns:mc="http://schemas.openxmlformats.org/markup-compatibility/2006" xmlns:aink="http://schemas.microsoft.com/office/drawing/2016/ink" xmlns:am3d="http://schemas.microsoft.com/office/drawing/2017/model3d" xmlns:o="urn:schemas-microsoft-com:office:office" xmlns:oel="http://schemas.microsoft.com/office/2019/extlst" xmlns:r="http://schemas.openxmlformats.org/officeDocument/2006/relationships" xmlns:m="http://schemas.openxmlformats.org/officeDocument/2006/math" xmlns:v="urn:schemas-microsoft-com:vml" xmlns:wp14="http://schemas.microsoft.com/office/word/2010/wordprocessingDrawing" xmlns:wp="http://schemas.openxmlformats.org/drawingml/2006/wordprocessingDrawing" xmlns:w10="urn:schemas-microsoft-com:office:word" xmlns:w="http://schemas.openxmlformats.org/wordprocessingml/2006/main" xmlns:w14="http://schemas.microsoft.com/office/word/2010/wordml" xmlns:w15="http://schemas.microsoft.com/office/word/2012/wordml" xmlns:w16cex="http://schemas.microsoft.com/office/word/2018/wordml/cex" xmlns:w16cid="http://schemas.microsoft.com/office/word/2016/wordml/cid" xmlns:w16="http://schemas.microsoft.com/office/word/2018/wordml" xmlns:w16sdtdh="http://schemas.microsoft.com/office/word/2020/wordml/sdtdatahash" xmlns:w16se="http://schemas.microsoft.com/office/word/2015/wordml/symex" xmlns:wpg="http://schemas.microsoft.com/office/word/2010/wordprocessingGroup" xmlns:wpi="http://schemas.microsoft.com/office/word/2010/wordprocessingInk" xmlns:wne="http://schemas.microsoft.com/office/word/2006/wordml" xmlns:wps="http://schemas.microsoft.com/office/word/2010/wordprocessingShape" mc:Ignorable="w14 w15 w16se w16cid w16 w16cex w16sdtdh wp14">
   <w:body>
     <w:tbl>
       <w:tblPr>
-        <w:tblStyle w:val="TableGrid"/>
-        <w:tblW w:w="0" w:type="auto"/>
+        <w:tblW w:w="0" w:type="dxa"/>
         <w:tblBorders>
-          <w:top w:val="single" w:sz="6"/>
-          <w:left w:val="single" w:sz="6"/>
-          <w:bottom w:val="single" w:sz="6"/>
-          <w:right w:val="single" w:sz="6"/>
+          <w:top w:val="outset" w:color="auto" w:sz="6" w:space="0"/>
+          <w:left w:val="outset" w:color="auto" w:sz="6" w:space="0"/>
+          <w:bottom w:val="outset" w:color="auto" w:sz="6" w:space="0"/>
+          <w:right w:val="outset" w:color="auto" w:sz="6" w:space="0"/>
         </w:tblBorders>
-        <w:tblLayout w:type="fixed"/>
-        <w:tblLook w:val="06A0" w:firstRow="1" w:lastRow="0" w:firstColumn="1" w:lastColumn="0" w:noHBand="1" w:noVBand="1"/>
+        <w:tblCellMar>
+          <w:left w:w="0" w:type="dxa"/>
+          <w:right w:w="0" w:type="dxa"/>
+        </w:tblCellMar>
+        <w:tblLook w:val="04A0" w:firstRow="1" w:lastRow="0" w:firstColumn="1" w:lastColumn="0" w:noHBand="0" w:noVBand="1"/>
       </w:tblPr>
       <w:tblGrid>
         <w:gridCol w:w="4230"/>
-        <w:gridCol w:w="4230"/>
+        <w:gridCol w:w="4245"/>
       </w:tblGrid>
       <w:tr>
         <w:trPr>
@@ -27,47 +29,47 @@
           <w:tcPr>
             <w:tcW w:w="4230" w:type="dxa"/>
             <w:tcBorders>
-              <w:top w:val="single" w:color="000000" w:themeColor="text1" w:sz="6"/>
-              <w:left w:val="single" w:color="000000" w:themeColor="text1" w:sz="6"/>
-              <w:bottom w:val="single" w:color="000000" w:themeColor="text1" w:sz="6"/>
+              <w:top w:val="single" w:color="000000" w:themeColor="text1" w:sz="6" w:space="0"/>
+              <w:left w:val="single" w:color="000000" w:themeColor="text1" w:sz="6" w:space="0"/>
+              <w:bottom w:val="single" w:color="000000" w:themeColor="text1" w:sz="6" w:space="0"/>
               <w:right w:val="nil"/>
             </w:tcBorders>
             <w:shd w:val="clear" w:color="auto" w:fill="B4C6E7" w:themeFill="accent1" w:themeFillTint="66"/>
-            <w:tcMar>
-              <w:left w:w="90" w:type="dxa"/>
-              <w:right w:w="90" w:type="dxa"/>
-            </w:tcMar>
-            <w:vAlign w:val="top"/>
+            <w:tcMar/>
+            <w:hideMark/>
           </w:tcPr>
           <w:p>
             <w:pPr>
-              <w:spacing w:line="259" w:lineRule="auto"/>
-              <w:rPr>
-                <w:rFonts w:ascii="Times New Roman" w:hAnsi="Times New Roman" w:eastAsia="Times New Roman" w:cs="Times New Roman"/>
-                <w:b w:val="0"/>
-                <w:bCs w:val="0"/>
-                <w:i w:val="0"/>
-                <w:iCs w:val="0"/>
-                <w:color w:val="000000" w:themeColor="text1" w:themeTint="FF" w:themeShade="FF"/>
-                <w:sz w:val="24"/>
-                <w:szCs w:val="24"/>
+              <w:spacing w:after="0" w:line="240" w:lineRule="auto"/>
+              <w:textAlignment w:val="baseline"/>
+              <w:rPr>
+                <w:rFonts w:ascii="Segoe UI" w:hAnsi="Segoe UI" w:eastAsia="Times New Roman" w:cs="Segoe UI"/>
+                <w:sz w:val="18"/>
+                <w:szCs w:val="18"/>
+                <w:lang w:val="es-ES" w:eastAsia="es-ES"/>
               </w:rPr>
             </w:pPr>
             <w:r>
               <w:rPr>
                 <w:rFonts w:ascii="Times New Roman" w:hAnsi="Times New Roman" w:eastAsia="Times New Roman" w:cs="Times New Roman"/>
-                <w:b w:val="1"/>
-                <w:bCs w:val="1"/>
-                <w:i w:val="0"/>
-                <w:iCs w:val="0"/>
-                <w:caps w:val="0"/>
-                <w:smallCaps w:val="0"/>
-                <w:color w:val="000000" w:themeColor="text1" w:themeTint="FF" w:themeShade="FF"/>
-                <w:sz w:val="24"/>
-                <w:szCs w:val="24"/>
-                <w:lang w:val="es-ES"/>
+                <w:b/>
+                <w:bCs/>
+                <w:color w:val="000000"/>
+                <w:sz w:val="24"/>
+                <w:szCs w:val="24"/>
+                <w:lang w:val="es-ES" w:eastAsia="es-ES"/>
               </w:rPr>
               <w:t>Id:</w:t>
+            </w:r>
+            <w:r>
+              <w:rPr>
+                <w:rFonts w:ascii="Times New Roman" w:hAnsi="Times New Roman" w:eastAsia="Times New Roman" w:cs="Times New Roman"/>
+                <w:color w:val="000000"/>
+                <w:sz w:val="24"/>
+                <w:szCs w:val="24"/>
+                <w:lang w:val="es-ES" w:eastAsia="es-ES"/>
+              </w:rPr>
+              <w:t> </w:t>
             </w:r>
           </w:p>
         </w:tc>
@@ -75,47 +77,47 @@
           <w:tcPr>
             <w:tcW w:w="4230" w:type="dxa"/>
             <w:tcBorders>
-              <w:top w:val="single" w:color="000000" w:themeColor="text1" w:sz="6"/>
+              <w:top w:val="single" w:color="000000" w:themeColor="text1" w:sz="6" w:space="0"/>
               <w:left w:val="nil"/>
-              <w:bottom w:val="single" w:color="000000" w:themeColor="text1" w:sz="6"/>
-              <w:right w:val="single" w:color="000000" w:themeColor="text1" w:sz="6"/>
+              <w:bottom w:val="single" w:color="000000" w:themeColor="text1" w:sz="6" w:space="0"/>
+              <w:right w:val="single" w:color="000000" w:themeColor="text1" w:sz="6" w:space="0"/>
             </w:tcBorders>
             <w:shd w:val="clear" w:color="auto" w:fill="B4C6E7" w:themeFill="accent1" w:themeFillTint="66"/>
-            <w:tcMar>
-              <w:left w:w="90" w:type="dxa"/>
-              <w:right w:w="90" w:type="dxa"/>
-            </w:tcMar>
-            <w:vAlign w:val="top"/>
+            <w:tcMar/>
+            <w:hideMark/>
           </w:tcPr>
           <w:p>
             <w:pPr>
-              <w:spacing w:line="259" w:lineRule="auto"/>
-              <w:rPr>
-                <w:rFonts w:ascii="Times New Roman" w:hAnsi="Times New Roman" w:eastAsia="Times New Roman" w:cs="Times New Roman"/>
-                <w:b w:val="0"/>
-                <w:bCs w:val="0"/>
-                <w:i w:val="0"/>
-                <w:iCs w:val="0"/>
-                <w:color w:val="000000" w:themeColor="text1" w:themeTint="FF" w:themeShade="FF"/>
-                <w:sz w:val="24"/>
-                <w:szCs w:val="24"/>
+              <w:spacing w:after="0" w:line="240" w:lineRule="auto"/>
+              <w:textAlignment w:val="baseline"/>
+              <w:rPr>
+                <w:rFonts w:ascii="Segoe UI" w:hAnsi="Segoe UI" w:eastAsia="Times New Roman" w:cs="Segoe UI"/>
+                <w:sz w:val="18"/>
+                <w:szCs w:val="18"/>
+                <w:lang w:val="es-ES" w:eastAsia="es-ES"/>
               </w:rPr>
             </w:pPr>
             <w:r>
               <w:rPr>
                 <w:rFonts w:ascii="Times New Roman" w:hAnsi="Times New Roman" w:eastAsia="Times New Roman" w:cs="Times New Roman"/>
-                <w:b w:val="1"/>
-                <w:bCs w:val="1"/>
-                <w:i w:val="0"/>
-                <w:iCs w:val="0"/>
-                <w:caps w:val="0"/>
-                <w:smallCaps w:val="0"/>
-                <w:color w:val="000000" w:themeColor="text1" w:themeTint="FF" w:themeShade="FF"/>
-                <w:sz w:val="24"/>
-                <w:szCs w:val="24"/>
-                <w:lang w:val="es-ES"/>
+                <w:b/>
+                <w:bCs/>
+                <w:color w:val="000000"/>
+                <w:sz w:val="24"/>
+                <w:szCs w:val="24"/>
+                <w:lang w:val="es-ES" w:eastAsia="es-ES"/>
               </w:rPr>
               <w:t>Fecha de Aprobación:</w:t>
+            </w:r>
+            <w:r>
+              <w:rPr>
+                <w:rFonts w:ascii="Times New Roman" w:hAnsi="Times New Roman" w:eastAsia="Times New Roman" w:cs="Times New Roman"/>
+                <w:color w:val="000000"/>
+                <w:sz w:val="24"/>
+                <w:szCs w:val="24"/>
+                <w:lang w:val="es-ES" w:eastAsia="es-ES"/>
+              </w:rPr>
+              <w:t> </w:t>
             </w:r>
           </w:p>
         </w:tc>
@@ -128,46 +130,35 @@
           <w:tcPr>
             <w:tcW w:w="4230" w:type="dxa"/>
             <w:tcBorders>
-              <w:top w:val="single" w:color="000000" w:themeColor="text1" w:sz="6"/>
-              <w:left w:val="single" w:color="000000" w:themeColor="text1" w:sz="6"/>
-              <w:bottom w:val="single" w:color="000000" w:themeColor="text1" w:sz="6"/>
+              <w:top w:val="single" w:color="000000" w:themeColor="text1" w:sz="6" w:space="0"/>
+              <w:left w:val="single" w:color="000000" w:themeColor="text1" w:sz="6" w:space="0"/>
+              <w:bottom w:val="single" w:color="000000" w:themeColor="text1" w:sz="6" w:space="0"/>
               <w:right w:val="nil"/>
             </w:tcBorders>
-            <w:tcMar>
-              <w:left w:w="90" w:type="dxa"/>
-              <w:right w:w="90" w:type="dxa"/>
-            </w:tcMar>
-            <w:vAlign w:val="top"/>
+            <w:shd w:val="clear" w:color="auto" w:fill="auto"/>
+            <w:tcMar/>
+            <w:hideMark/>
           </w:tcPr>
           <w:p>
             <w:pPr>
-              <w:spacing w:line="259" w:lineRule="auto"/>
-              <w:rPr>
-                <w:rFonts w:ascii="Times New Roman" w:hAnsi="Times New Roman" w:eastAsia="Times New Roman" w:cs="Times New Roman"/>
-                <w:b w:val="0"/>
-                <w:bCs w:val="0"/>
-                <w:i w:val="0"/>
-                <w:iCs w:val="0"/>
-                <w:color w:val="000000" w:themeColor="text1" w:themeTint="FF" w:themeShade="FF"/>
-                <w:sz w:val="24"/>
-                <w:szCs w:val="24"/>
+              <w:spacing w:after="0" w:line="240" w:lineRule="auto"/>
+              <w:textAlignment w:val="baseline"/>
+              <w:rPr>
+                <w:rFonts w:ascii="Segoe UI" w:hAnsi="Segoe UI" w:eastAsia="Times New Roman" w:cs="Segoe UI"/>
+                <w:sz w:val="18"/>
+                <w:szCs w:val="18"/>
+                <w:lang w:val="es-ES" w:eastAsia="es-ES"/>
               </w:rPr>
             </w:pPr>
             <w:r>
               <w:rPr>
                 <w:rFonts w:ascii="Times New Roman" w:hAnsi="Times New Roman" w:eastAsia="Times New Roman" w:cs="Times New Roman"/>
-                <w:b w:val="0"/>
-                <w:bCs w:val="0"/>
-                <w:i w:val="0"/>
-                <w:iCs w:val="0"/>
-                <w:caps w:val="0"/>
-                <w:smallCaps w:val="0"/>
-                <w:color w:val="000000" w:themeColor="text1" w:themeTint="FF" w:themeShade="FF"/>
-                <w:sz w:val="24"/>
-                <w:szCs w:val="24"/>
-                <w:lang w:val="es-ES"/>
-              </w:rPr>
-              <w:t xml:space="preserve">Responsable de Aprobación: </w:t>
+                <w:color w:val="000000"/>
+                <w:sz w:val="24"/>
+                <w:szCs w:val="24"/>
+                <w:lang w:val="es-ES" w:eastAsia="es-ES"/>
+              </w:rPr>
+              <w:t>Responsable de Aprobación:  </w:t>
             </w:r>
           </w:p>
         </w:tc>
@@ -175,31 +166,36 @@
           <w:tcPr>
             <w:tcW w:w="4230" w:type="dxa"/>
             <w:tcBorders>
-              <w:top w:val="single" w:color="000000" w:themeColor="text1" w:sz="6"/>
+              <w:top w:val="single" w:color="000000" w:themeColor="text1" w:sz="6" w:space="0"/>
               <w:left w:val="nil"/>
-              <w:bottom w:val="single" w:color="000000" w:themeColor="text1" w:sz="6"/>
-              <w:right w:val="single" w:color="000000" w:themeColor="text1" w:sz="6"/>
+              <w:bottom w:val="single" w:color="000000" w:themeColor="text1" w:sz="6" w:space="0"/>
+              <w:right w:val="single" w:color="000000" w:themeColor="text1" w:sz="6" w:space="0"/>
             </w:tcBorders>
-            <w:tcMar>
-              <w:left w:w="90" w:type="dxa"/>
-              <w:right w:w="90" w:type="dxa"/>
-            </w:tcMar>
-            <w:vAlign w:val="top"/>
+            <w:shd w:val="clear" w:color="auto" w:fill="auto"/>
+            <w:tcMar/>
+            <w:hideMark/>
           </w:tcPr>
           <w:p>
             <w:pPr>
-              <w:spacing w:line="259" w:lineRule="auto"/>
-              <w:rPr>
-                <w:rFonts w:ascii="Times New Roman" w:hAnsi="Times New Roman" w:eastAsia="Times New Roman" w:cs="Times New Roman"/>
-                <w:b w:val="0"/>
-                <w:bCs w:val="0"/>
-                <w:i w:val="0"/>
-                <w:iCs w:val="0"/>
-                <w:color w:val="000000" w:themeColor="text1" w:themeTint="FF" w:themeShade="FF"/>
-                <w:sz w:val="24"/>
-                <w:szCs w:val="24"/>
+              <w:spacing w:after="0" w:line="240" w:lineRule="auto"/>
+              <w:textAlignment w:val="baseline"/>
+              <w:rPr>
+                <w:rFonts w:ascii="Segoe UI" w:hAnsi="Segoe UI" w:eastAsia="Times New Roman" w:cs="Segoe UI"/>
+                <w:sz w:val="18"/>
+                <w:szCs w:val="18"/>
+                <w:lang w:val="es-ES" w:eastAsia="es-ES"/>
               </w:rPr>
             </w:pPr>
+            <w:r>
+              <w:rPr>
+                <w:rFonts w:ascii="Times New Roman" w:hAnsi="Times New Roman" w:eastAsia="Times New Roman" w:cs="Times New Roman"/>
+                <w:color w:val="000000"/>
+                <w:sz w:val="24"/>
+                <w:szCs w:val="24"/>
+                <w:lang w:val="es-ES" w:eastAsia="es-ES"/>
+              </w:rPr>
+              <w:t> </w:t>
+            </w:r>
           </w:p>
         </w:tc>
       </w:tr>
@@ -209,63 +205,80 @@
         </w:trPr>
         <w:tc>
           <w:tcPr>
-            <w:tcW w:w="8460" w:type="dxa"/>
+            <w:tcW w:w="8475" w:type="dxa"/>
             <w:gridSpan w:val="2"/>
             <w:tcBorders>
-              <w:left w:val="single" w:sz="6"/>
-              <w:bottom w:val="single" w:color="000000" w:themeColor="text1" w:sz="6"/>
-              <w:right w:val="single" w:sz="6"/>
+              <w:top w:val="single" w:color="auto" w:sz="6" w:space="0"/>
+              <w:left w:val="single" w:color="auto" w:sz="6" w:space="0"/>
+              <w:bottom w:val="single" w:color="000000" w:themeColor="text1" w:sz="6" w:space="0"/>
+              <w:right w:val="single" w:color="auto" w:sz="6" w:space="0"/>
             </w:tcBorders>
+            <w:shd w:val="clear" w:color="auto" w:fill="auto"/>
             <w:tcMar/>
-            <w:vAlign w:val="top"/>
+            <w:hideMark/>
           </w:tcPr>
           <w:p>
             <w:pPr>
-              <w:spacing w:line="259" w:lineRule="auto"/>
-              <w:rPr>
-                <w:rFonts w:ascii="Times New Roman" w:hAnsi="Times New Roman" w:eastAsia="Times New Roman" w:cs="Times New Roman"/>
-                <w:b w:val="0"/>
-                <w:bCs w:val="0"/>
-                <w:i w:val="0"/>
-                <w:iCs w:val="0"/>
-                <w:color w:val="000000" w:themeColor="text1" w:themeTint="FF" w:themeShade="FF"/>
-                <w:sz w:val="24"/>
-                <w:szCs w:val="24"/>
+              <w:spacing w:after="0" w:line="240" w:lineRule="auto"/>
+              <w:textAlignment w:val="baseline"/>
+              <w:rPr>
+                <w:rFonts w:ascii="Segoe UI" w:hAnsi="Segoe UI" w:eastAsia="Times New Roman" w:cs="Segoe UI"/>
+                <w:sz w:val="18"/>
+                <w:szCs w:val="18"/>
+                <w:lang w:val="es-ES" w:eastAsia="es-ES"/>
               </w:rPr>
             </w:pPr>
             <w:r>
               <w:rPr>
                 <w:rFonts w:ascii="Times New Roman" w:hAnsi="Times New Roman" w:eastAsia="Times New Roman" w:cs="Times New Roman"/>
-                <w:b w:val="0"/>
-                <w:bCs w:val="0"/>
-                <w:i w:val="0"/>
-                <w:iCs w:val="0"/>
-                <w:caps w:val="0"/>
-                <w:smallCaps w:val="0"/>
-                <w:color w:val="000000" w:themeColor="text1" w:themeTint="FF" w:themeShade="FF"/>
-                <w:sz w:val="24"/>
-                <w:szCs w:val="24"/>
-                <w:lang w:val="es-ES"/>
-              </w:rPr>
-              <w:t>Descripción:</w:t>
+                <w:color w:val="000000"/>
+                <w:sz w:val="24"/>
+                <w:szCs w:val="24"/>
+                <w:lang w:val="es-ES" w:eastAsia="es-ES"/>
+              </w:rPr>
+              <w:t>Descripción: </w:t>
+            </w:r>
+          </w:p>
+          <w:p>
+            <w:pPr>
+              <w:spacing w:after="0" w:line="240" w:lineRule="auto"/>
+              <w:textAlignment w:val="baseline"/>
+              <w:rPr>
+                <w:rFonts w:ascii="Segoe UI" w:hAnsi="Segoe UI" w:eastAsia="Times New Roman" w:cs="Segoe UI"/>
+                <w:sz w:val="18"/>
+                <w:szCs w:val="18"/>
+                <w:lang w:val="es-ES" w:eastAsia="es-ES"/>
+              </w:rPr>
+            </w:pPr>
+            <w:r>
+              <w:rPr>
+                <w:rFonts w:ascii="Times New Roman" w:hAnsi="Times New Roman" w:eastAsia="Times New Roman" w:cs="Times New Roman"/>
+                <w:color w:val="000000"/>
+                <w:sz w:val="24"/>
+                <w:szCs w:val="24"/>
+                <w:lang w:val="es-ES" w:eastAsia="es-ES"/>
+              </w:rPr>
+              <w:t> </w:t>
             </w:r>
           </w:p>
           <w:tbl>
             <w:tblPr>
-              <w:tblStyle w:val="TableGrid"/>
-              <w:tblW w:w="0" w:type="auto"/>
+              <w:tblW w:w="0" w:type="dxa"/>
               <w:tblBorders>
-                <w:top w:val="single" w:sz="6"/>
-                <w:left w:val="single" w:sz="6"/>
-                <w:bottom w:val="single" w:sz="6"/>
-                <w:right w:val="single" w:sz="6"/>
+                <w:top w:val="outset" w:color="auto" w:sz="6" w:space="0"/>
+                <w:left w:val="outset" w:color="auto" w:sz="6" w:space="0"/>
+                <w:bottom w:val="outset" w:color="auto" w:sz="6" w:space="0"/>
+                <w:right w:val="outset" w:color="auto" w:sz="6" w:space="0"/>
               </w:tblBorders>
-              <w:tblLayout w:type="fixed"/>
-              <w:tblLook w:val="06A0" w:firstRow="1" w:lastRow="0" w:firstColumn="1" w:lastColumn="0" w:noHBand="1" w:noVBand="1"/>
+              <w:tblCellMar>
+                <w:left w:w="0" w:type="dxa"/>
+                <w:right w:w="0" w:type="dxa"/>
+              </w:tblCellMar>
+              <w:tblLook w:val="04A0" w:firstRow="1" w:lastRow="0" w:firstColumn="1" w:lastColumn="0" w:noHBand="0" w:noVBand="1"/>
             </w:tblPr>
             <w:tblGrid>
-              <w:gridCol w:w="4138"/>
-              <w:gridCol w:w="4112"/>
+              <w:gridCol w:w="4125"/>
+              <w:gridCol w:w="4125"/>
             </w:tblGrid>
             <w:tr>
               <w:trPr>
@@ -273,75 +286,265 @@
               </w:trPr>
               <w:tc>
                 <w:tcPr>
-                  <w:tcW w:w="4138" w:type="dxa"/>
+                  <w:tcW w:w="4125" w:type="dxa"/>
                   <w:tcBorders>
-                    <w:top w:val="single" w:color="000000" w:themeColor="text1" w:sz="6"/>
-                    <w:left w:val="single" w:color="000000" w:themeColor="text1" w:sz="6"/>
-                    <w:bottom w:val="single" w:color="000000" w:themeColor="text1" w:sz="6"/>
+                    <w:top w:val="single" w:color="000000" w:themeColor="text1" w:sz="6" w:space="0"/>
+                    <w:left w:val="single" w:color="000000" w:themeColor="text1" w:sz="6" w:space="0"/>
+                    <w:bottom w:val="single" w:color="000000" w:themeColor="text1" w:sz="6" w:space="0"/>
                     <w:right w:val="nil"/>
                   </w:tcBorders>
-                  <w:tcMar>
-                    <w:left w:w="90" w:type="dxa"/>
-                    <w:right w:w="90" w:type="dxa"/>
-                  </w:tcMar>
-                  <w:vAlign w:val="top"/>
+                  <w:shd w:val="clear" w:color="auto" w:fill="auto"/>
+                  <w:tcMar/>
+                  <w:hideMark/>
                 </w:tcPr>
-                <w:p>
+                <w:p w14:noSpellErr="1">
                   <w:pPr>
-                    <w:spacing w:line="259" w:lineRule="auto"/>
-                    <w:rPr>
-                      <w:rFonts w:ascii="Times New Roman" w:hAnsi="Times New Roman" w:eastAsia="Times New Roman" w:cs="Times New Roman"/>
-                      <w:b w:val="0"/>
-                      <w:bCs w:val="0"/>
-                      <w:i w:val="0"/>
-                      <w:iCs w:val="0"/>
-                      <w:sz w:val="24"/>
-                      <w:szCs w:val="24"/>
+                    <w:spacing w:after="0" w:line="240" w:lineRule="auto"/>
+                    <w:textAlignment w:val="baseline"/>
+                    <w:rPr>
+                      <w:rFonts w:ascii="Times New Roman" w:hAnsi="Times New Roman" w:eastAsia="Times New Roman" w:cs="Times New Roman"/>
+                      <w:color w:val="auto"/>
+                      <w:sz w:val="24"/>
+                      <w:szCs w:val="24"/>
+                      <w:lang w:val="es-ES" w:eastAsia="es-ES"/>
                     </w:rPr>
                   </w:pPr>
                   <w:r>
                     <w:rPr>
                       <w:rFonts w:ascii="Times New Roman" w:hAnsi="Times New Roman" w:eastAsia="Times New Roman" w:cs="Times New Roman"/>
-                      <w:b w:val="0"/>
-                      <w:bCs w:val="0"/>
-                      <w:i w:val="0"/>
-                      <w:iCs w:val="0"/>
-                      <w:sz w:val="24"/>
-                      <w:szCs w:val="24"/>
-                      <w:lang w:val="es-ES"/>
-                    </w:rPr>
-                    <w:t xml:space="preserve">Fecha límite de Implementación: </w:t>
+                      <w:color w:val="auto"/>
+                      <w:sz w:val="24"/>
+                      <w:szCs w:val="24"/>
+                      <w:lang w:val="es-ES" w:eastAsia="es-ES"/>
+                    </w:rPr>
+                    <w:t>Recursos disponibles: </w:t>
+                  </w:r>
+                  <w:r>
+                    <w:rPr>
+                      <w:rFonts w:ascii="Times New Roman" w:hAnsi="Times New Roman" w:eastAsia="Times New Roman" w:cs="Times New Roman"/>
+                      <w:color w:val="auto"/>
+                      <w:sz w:val="24"/>
+                      <w:szCs w:val="24"/>
+                      <w:lang w:val="es-ES" w:eastAsia="es-ES"/>
+                    </w:rPr>
+                    <w:t> </w:t>
                   </w:r>
                 </w:p>
               </w:tc>
               <w:tc>
                 <w:tcPr>
-                  <w:tcW w:w="4112" w:type="dxa"/>
+                  <w:tcW w:w="4125" w:type="dxa"/>
                   <w:tcBorders>
-                    <w:top w:val="single" w:color="000000" w:themeColor="text1" w:sz="6"/>
+                    <w:top w:val="single" w:color="000000" w:themeColor="text1" w:sz="6" w:space="0"/>
                     <w:left w:val="nil"/>
-                    <w:bottom w:val="single" w:color="000000" w:themeColor="text1" w:sz="6"/>
-                    <w:right w:val="single" w:color="000000" w:themeColor="text1" w:sz="6"/>
+                    <w:bottom w:val="single" w:color="000000" w:themeColor="text1" w:sz="6" w:space="0"/>
+                    <w:right w:val="single" w:color="000000" w:themeColor="text1" w:sz="6" w:space="0"/>
                   </w:tcBorders>
-                  <w:tcMar>
-                    <w:left w:w="90" w:type="dxa"/>
-                    <w:right w:w="90" w:type="dxa"/>
-                  </w:tcMar>
-                  <w:vAlign w:val="top"/>
+                  <w:shd w:val="clear" w:color="auto" w:fill="auto"/>
+                  <w:tcMar/>
+                  <w:hideMark/>
                 </w:tcPr>
                 <w:p>
                   <w:pPr>
-                    <w:spacing w:line="259" w:lineRule="auto"/>
-                    <w:rPr>
-                      <w:rFonts w:ascii="Times New Roman" w:hAnsi="Times New Roman" w:eastAsia="Times New Roman" w:cs="Times New Roman"/>
-                      <w:b w:val="0"/>
-                      <w:bCs w:val="0"/>
-                      <w:i w:val="0"/>
-                      <w:iCs w:val="0"/>
-                      <w:sz w:val="24"/>
-                      <w:szCs w:val="24"/>
+                    <w:spacing w:after="0" w:line="240" w:lineRule="auto"/>
+                    <w:textAlignment w:val="baseline"/>
+                    <w:rPr>
+                      <w:rFonts w:ascii="Times New Roman" w:hAnsi="Times New Roman" w:eastAsia="Times New Roman" w:cs="Times New Roman"/>
+                      <w:sz w:val="24"/>
+                      <w:szCs w:val="24"/>
+                      <w:lang w:val="es-ES" w:eastAsia="es-ES"/>
                     </w:rPr>
                   </w:pPr>
+                  <w:r>
+                    <w:rPr>
+                      <w:rFonts w:ascii="Times New Roman" w:hAnsi="Times New Roman" w:eastAsia="Times New Roman" w:cs="Times New Roman"/>
+                      <w:sz w:val="24"/>
+                      <w:szCs w:val="24"/>
+                      <w:lang w:val="es-ES" w:eastAsia="es-ES"/>
+                    </w:rPr>
+                    <w:t> </w:t>
+                  </w:r>
+                </w:p>
+              </w:tc>
+            </w:tr>
+          </w:tbl>
+          <w:p>
+            <w:pPr>
+              <w:spacing w:after="0" w:line="240" w:lineRule="auto"/>
+              <w:textAlignment w:val="baseline"/>
+              <w:rPr>
+                <w:rFonts w:ascii="Segoe UI" w:hAnsi="Segoe UI" w:eastAsia="Times New Roman" w:cs="Segoe UI"/>
+                <w:sz w:val="18"/>
+                <w:szCs w:val="18"/>
+                <w:lang w:val="es-ES" w:eastAsia="es-ES"/>
+              </w:rPr>
+            </w:pPr>
+            <w:r>
+              <w:rPr>
+                <w:rFonts w:ascii="Times New Roman" w:hAnsi="Times New Roman" w:eastAsia="Times New Roman" w:cs="Times New Roman"/>
+                <w:color w:val="000000"/>
+                <w:sz w:val="24"/>
+                <w:szCs w:val="24"/>
+                <w:lang w:val="es-ES" w:eastAsia="es-ES"/>
+              </w:rPr>
+              <w:t> </w:t>
+            </w:r>
+          </w:p>
+        </w:tc>
+      </w:tr>
+      <w:tr>
+        <w:trPr>
+          <w:trHeight w:val="300"/>
+        </w:trPr>
+        <w:tc>
+          <w:tcPr>
+            <w:tcW w:w="8475" w:type="dxa"/>
+            <w:gridSpan w:val="2"/>
+            <w:tcBorders>
+              <w:top w:val="single" w:color="auto" w:sz="6" w:space="0"/>
+              <w:left w:val="single" w:color="auto" w:sz="6" w:space="0"/>
+              <w:bottom w:val="single" w:color="000000" w:themeColor="text1" w:sz="6" w:space="0"/>
+              <w:right w:val="single" w:color="auto" w:sz="6" w:space="0"/>
+            </w:tcBorders>
+            <w:shd w:val="clear" w:color="auto" w:fill="auto"/>
+            <w:tcMar/>
+            <w:hideMark/>
+          </w:tcPr>
+          <w:p>
+            <w:pPr>
+              <w:spacing w:after="0" w:line="240" w:lineRule="auto"/>
+              <w:textAlignment w:val="baseline"/>
+              <w:rPr>
+                <w:rFonts w:ascii="Segoe UI" w:hAnsi="Segoe UI" w:eastAsia="Times New Roman" w:cs="Segoe UI"/>
+                <w:sz w:val="18"/>
+                <w:szCs w:val="18"/>
+                <w:lang w:val="es-ES" w:eastAsia="es-ES"/>
+              </w:rPr>
+            </w:pPr>
+            <w:r>
+              <w:rPr>
+                <w:rFonts w:ascii="Times New Roman" w:hAnsi="Times New Roman" w:eastAsia="Times New Roman" w:cs="Times New Roman"/>
+                <w:color w:val="000000"/>
+                <w:sz w:val="24"/>
+                <w:szCs w:val="24"/>
+                <w:lang w:val="es-ES" w:eastAsia="es-ES"/>
+              </w:rPr>
+              <w:t xml:space="preserve">Votación con </w:t>
+            </w:r>
+            <w:proofErr w:type="spellStart"/>
+            <w:r>
+              <w:rPr>
+                <w:rFonts w:ascii="Times New Roman" w:hAnsi="Times New Roman" w:eastAsia="Times New Roman" w:cs="Times New Roman"/>
+                <w:color w:val="000000"/>
+                <w:sz w:val="24"/>
+                <w:szCs w:val="24"/>
+                <w:lang w:val="es-ES" w:eastAsia="es-ES"/>
+              </w:rPr>
+              <w:t>Poker</w:t>
+            </w:r>
+            <w:proofErr w:type="spellEnd"/>
+            <w:r>
+              <w:rPr>
+                <w:rFonts w:ascii="Times New Roman" w:hAnsi="Times New Roman" w:eastAsia="Times New Roman" w:cs="Times New Roman"/>
+                <w:color w:val="000000"/>
+                <w:sz w:val="24"/>
+                <w:szCs w:val="24"/>
+                <w:lang w:val="es-ES" w:eastAsia="es-ES"/>
+              </w:rPr>
+              <w:t xml:space="preserve"> Scrum: </w:t>
+            </w:r>
+          </w:p>
+          <w:tbl>
+            <w:tblPr>
+              <w:tblW w:w="0" w:type="dxa"/>
+              <w:tblBorders>
+                <w:top w:val="outset" w:color="auto" w:sz="6" w:space="0"/>
+                <w:left w:val="outset" w:color="auto" w:sz="6" w:space="0"/>
+                <w:bottom w:val="outset" w:color="auto" w:sz="6" w:space="0"/>
+                <w:right w:val="outset" w:color="auto" w:sz="6" w:space="0"/>
+              </w:tblBorders>
+              <w:tblCellMar>
+                <w:left w:w="0" w:type="dxa"/>
+                <w:right w:w="0" w:type="dxa"/>
+              </w:tblCellMar>
+              <w:tblLook w:val="04A0" w:firstRow="1" w:lastRow="0" w:firstColumn="1" w:lastColumn="0" w:noHBand="0" w:noVBand="1"/>
+            </w:tblPr>
+            <w:tblGrid>
+              <w:gridCol w:w="4125"/>
+              <w:gridCol w:w="4125"/>
+            </w:tblGrid>
+            <w:tr>
+              <w:trPr>
+                <w:trHeight w:val="300"/>
+              </w:trPr>
+              <w:tc>
+                <w:tcPr>
+                  <w:tcW w:w="4125" w:type="dxa"/>
+                  <w:tcBorders>
+                    <w:top w:val="single" w:color="auto" w:sz="6" w:space="0"/>
+                    <w:left w:val="single" w:color="auto" w:sz="6" w:space="0"/>
+                    <w:bottom w:val="single" w:color="auto" w:sz="6" w:space="0"/>
+                    <w:right w:val="single" w:color="auto" w:sz="6" w:space="0"/>
+                  </w:tcBorders>
+                  <w:shd w:val="clear" w:color="auto" w:fill="E2EFD9"/>
+                  <w:hideMark/>
+                </w:tcPr>
+                <w:p>
+                  <w:pPr>
+                    <w:spacing w:after="0" w:line="240" w:lineRule="auto"/>
+                    <w:textAlignment w:val="baseline"/>
+                    <w:rPr>
+                      <w:rFonts w:ascii="Times New Roman" w:hAnsi="Times New Roman" w:eastAsia="Times New Roman" w:cs="Times New Roman"/>
+                      <w:sz w:val="24"/>
+                      <w:szCs w:val="24"/>
+                      <w:lang w:val="es-ES" w:eastAsia="es-ES"/>
+                    </w:rPr>
+                  </w:pPr>
+                  <w:r>
+                    <w:rPr>
+                      <w:rFonts w:ascii="Times New Roman" w:hAnsi="Times New Roman" w:eastAsia="Times New Roman" w:cs="Times New Roman"/>
+                      <w:color w:val="000000"/>
+                      <w:sz w:val="24"/>
+                      <w:szCs w:val="24"/>
+                      <w:lang w:val="es-ES" w:eastAsia="es-ES"/>
+                    </w:rPr>
+                    <w:t>Votación </w:t>
+                  </w:r>
+                </w:p>
+              </w:tc>
+              <w:tc>
+                <w:tcPr>
+                  <w:tcW w:w="4125" w:type="dxa"/>
+                  <w:tcBorders>
+                    <w:top w:val="single" w:color="auto" w:sz="6" w:space="0"/>
+                    <w:left w:val="single" w:color="auto" w:sz="6" w:space="0"/>
+                    <w:bottom w:val="single" w:color="auto" w:sz="6" w:space="0"/>
+                    <w:right w:val="single" w:color="auto" w:sz="6" w:space="0"/>
+                  </w:tcBorders>
+                  <w:shd w:val="clear" w:color="auto" w:fill="E2EFD9"/>
+                  <w:hideMark/>
+                </w:tcPr>
+                <w:p>
+                  <w:pPr>
+                    <w:spacing w:after="0" w:line="240" w:lineRule="auto"/>
+                    <w:textAlignment w:val="baseline"/>
+                    <w:rPr>
+                      <w:rFonts w:ascii="Times New Roman" w:hAnsi="Times New Roman" w:eastAsia="Times New Roman" w:cs="Times New Roman"/>
+                      <w:sz w:val="24"/>
+                      <w:szCs w:val="24"/>
+                      <w:lang w:val="es-ES" w:eastAsia="es-ES"/>
+                    </w:rPr>
+                  </w:pPr>
+                  <w:r>
+                    <w:rPr>
+                      <w:rFonts w:ascii="Times New Roman" w:hAnsi="Times New Roman" w:eastAsia="Times New Roman" w:cs="Times New Roman"/>
+                      <w:color w:val="000000"/>
+                      <w:sz w:val="24"/>
+                      <w:szCs w:val="24"/>
+                      <w:lang w:val="es-ES" w:eastAsia="es-ES"/>
+                    </w:rPr>
+                    <w:t>Valor de tu carta </w:t>
+                  </w:r>
                 </w:p>
               </w:tc>
             </w:tr>
@@ -351,75 +554,94 @@
               </w:trPr>
               <w:tc>
                 <w:tcPr>
-                  <w:tcW w:w="4138" w:type="dxa"/>
+                  <w:tcW w:w="4125" w:type="dxa"/>
                   <w:tcBorders>
-                    <w:top w:val="single" w:color="000000" w:themeColor="text1" w:sz="6"/>
-                    <w:left w:val="single" w:color="000000" w:themeColor="text1" w:sz="6"/>
-                    <w:bottom w:val="single" w:color="000000" w:themeColor="text1" w:sz="6"/>
-                    <w:right w:val="nil"/>
+                    <w:top w:val="single" w:color="auto" w:sz="6" w:space="0"/>
+                    <w:left w:val="single" w:color="auto" w:sz="6" w:space="0"/>
+                    <w:bottom w:val="single" w:color="auto" w:sz="6" w:space="0"/>
+                    <w:right w:val="single" w:color="auto" w:sz="6" w:space="0"/>
                   </w:tcBorders>
-                  <w:tcMar>
-                    <w:left w:w="90" w:type="dxa"/>
-                    <w:right w:w="90" w:type="dxa"/>
-                  </w:tcMar>
-                  <w:vAlign w:val="top"/>
+                  <w:shd w:val="clear" w:color="auto" w:fill="auto"/>
+                  <w:hideMark/>
                 </w:tcPr>
                 <w:p>
                   <w:pPr>
-                    <w:spacing w:line="259" w:lineRule="auto"/>
-                    <w:rPr>
-                      <w:rFonts w:ascii="Times New Roman" w:hAnsi="Times New Roman" w:eastAsia="Times New Roman" w:cs="Times New Roman"/>
-                      <w:b w:val="0"/>
-                      <w:bCs w:val="0"/>
-                      <w:i w:val="0"/>
-                      <w:iCs w:val="0"/>
-                      <w:sz w:val="24"/>
-                      <w:szCs w:val="24"/>
+                    <w:spacing w:after="0" w:line="240" w:lineRule="auto"/>
+                    <w:textAlignment w:val="baseline"/>
+                    <w:rPr>
+                      <w:rFonts w:ascii="Times New Roman" w:hAnsi="Times New Roman" w:eastAsia="Times New Roman" w:cs="Times New Roman"/>
+                      <w:sz w:val="24"/>
+                      <w:szCs w:val="24"/>
+                      <w:lang w:val="es-ES" w:eastAsia="es-ES"/>
                     </w:rPr>
                   </w:pPr>
                   <w:r>
                     <w:rPr>
                       <w:rFonts w:ascii="Times New Roman" w:hAnsi="Times New Roman" w:eastAsia="Times New Roman" w:cs="Times New Roman"/>
-                      <w:b w:val="0"/>
-                      <w:bCs w:val="0"/>
-                      <w:i w:val="0"/>
-                      <w:iCs w:val="0"/>
-                      <w:sz w:val="24"/>
-                      <w:szCs w:val="24"/>
-                      <w:lang w:val="es-ES"/>
-                    </w:rPr>
-                    <w:t xml:space="preserve">Costo estimado de la Implementación: </w:t>
+                      <w:color w:val="000000"/>
+                      <w:sz w:val="24"/>
+                      <w:szCs w:val="24"/>
+                      <w:lang w:val="es-ES" w:eastAsia="es-ES"/>
+                    </w:rPr>
+                    <w:t>Tiempo de implementación del cambio: </w:t>
+                  </w:r>
+                </w:p>
+                <w:p>
+                  <w:pPr>
+                    <w:spacing w:after="0" w:line="240" w:lineRule="auto"/>
+                    <w:textAlignment w:val="baseline"/>
+                    <w:rPr>
+                      <w:rFonts w:ascii="Times New Roman" w:hAnsi="Times New Roman" w:eastAsia="Times New Roman" w:cs="Times New Roman"/>
+                      <w:sz w:val="24"/>
+                      <w:szCs w:val="24"/>
+                      <w:lang w:val="es-ES" w:eastAsia="es-ES"/>
+                    </w:rPr>
+                  </w:pPr>
+                  <w:r>
+                    <w:rPr>
+                      <w:rFonts w:ascii="Times New Roman" w:hAnsi="Times New Roman" w:eastAsia="Times New Roman" w:cs="Times New Roman"/>
+                      <w:color w:val="000000"/>
+                      <w:sz w:val="24"/>
+                      <w:szCs w:val="24"/>
+                      <w:lang w:val="es-ES" w:eastAsia="es-ES"/>
+                    </w:rPr>
+                    <w:t> </w:t>
                   </w:r>
                 </w:p>
               </w:tc>
               <w:tc>
                 <w:tcPr>
-                  <w:tcW w:w="4112" w:type="dxa"/>
+                  <w:tcW w:w="4125" w:type="dxa"/>
                   <w:tcBorders>
-                    <w:top w:val="single" w:color="000000" w:themeColor="text1" w:sz="6"/>
-                    <w:left w:val="nil"/>
-                    <w:bottom w:val="single" w:color="000000" w:themeColor="text1" w:sz="6"/>
-                    <w:right w:val="single" w:color="000000" w:themeColor="text1" w:sz="6"/>
+                    <w:top w:val="single" w:color="auto" w:sz="6" w:space="0"/>
+                    <w:left w:val="single" w:color="auto" w:sz="6" w:space="0"/>
+                    <w:bottom w:val="single" w:color="auto" w:sz="6" w:space="0"/>
+                    <w:right w:val="single" w:color="auto" w:sz="6" w:space="0"/>
                   </w:tcBorders>
-                  <w:tcMar>
-                    <w:left w:w="90" w:type="dxa"/>
-                    <w:right w:w="90" w:type="dxa"/>
-                  </w:tcMar>
-                  <w:vAlign w:val="top"/>
+                  <w:shd w:val="clear" w:color="auto" w:fill="auto"/>
+                  <w:hideMark/>
                 </w:tcPr>
                 <w:p>
                   <w:pPr>
-                    <w:spacing w:line="259" w:lineRule="auto"/>
-                    <w:rPr>
-                      <w:rFonts w:ascii="Times New Roman" w:hAnsi="Times New Roman" w:eastAsia="Times New Roman" w:cs="Times New Roman"/>
-                      <w:b w:val="0"/>
-                      <w:bCs w:val="0"/>
-                      <w:i w:val="0"/>
-                      <w:iCs w:val="0"/>
-                      <w:sz w:val="24"/>
-                      <w:szCs w:val="24"/>
+                    <w:spacing w:after="0" w:line="240" w:lineRule="auto"/>
+                    <w:textAlignment w:val="baseline"/>
+                    <w:rPr>
+                      <w:rFonts w:ascii="Times New Roman" w:hAnsi="Times New Roman" w:eastAsia="Times New Roman" w:cs="Times New Roman"/>
+                      <w:sz w:val="24"/>
+                      <w:szCs w:val="24"/>
+                      <w:lang w:val="es-ES" w:eastAsia="es-ES"/>
                     </w:rPr>
                   </w:pPr>
+                  <w:r>
+                    <w:rPr>
+                      <w:rFonts w:ascii="Times New Roman" w:hAnsi="Times New Roman" w:eastAsia="Times New Roman" w:cs="Times New Roman"/>
+                      <w:color w:val="000000"/>
+                      <w:sz w:val="24"/>
+                      <w:szCs w:val="24"/>
+                      <w:lang w:val="es-ES" w:eastAsia="es-ES"/>
+                    </w:rPr>
+                    <w:t> </w:t>
+                  </w:r>
                 </w:p>
               </w:tc>
             </w:tr>
@@ -429,93 +651,118 @@
               </w:trPr>
               <w:tc>
                 <w:tcPr>
-                  <w:tcW w:w="4138" w:type="dxa"/>
+                  <w:tcW w:w="4125" w:type="dxa"/>
                   <w:tcBorders>
-                    <w:top w:val="single" w:color="000000" w:themeColor="text1" w:sz="6"/>
-                    <w:left w:val="single" w:color="000000" w:themeColor="text1" w:sz="6"/>
-                    <w:bottom w:val="single" w:color="000000" w:themeColor="text1" w:sz="6"/>
-                    <w:right w:val="nil"/>
+                    <w:top w:val="single" w:color="auto" w:sz="6" w:space="0"/>
+                    <w:left w:val="single" w:color="auto" w:sz="6" w:space="0"/>
+                    <w:bottom w:val="single" w:color="auto" w:sz="6" w:space="0"/>
+                    <w:right w:val="single" w:color="auto" w:sz="6" w:space="0"/>
                   </w:tcBorders>
-                  <w:tcMar>
-                    <w:left w:w="90" w:type="dxa"/>
-                    <w:right w:w="90" w:type="dxa"/>
-                  </w:tcMar>
-                  <w:vAlign w:val="top"/>
+                  <w:shd w:val="clear" w:color="auto" w:fill="auto"/>
+                  <w:hideMark/>
                 </w:tcPr>
                 <w:p>
                   <w:pPr>
-                    <w:spacing w:line="259" w:lineRule="auto"/>
-                    <w:rPr>
-                      <w:rFonts w:ascii="Times New Roman" w:hAnsi="Times New Roman" w:eastAsia="Times New Roman" w:cs="Times New Roman"/>
-                      <w:b w:val="0"/>
-                      <w:bCs w:val="0"/>
-                      <w:i w:val="0"/>
-                      <w:iCs w:val="0"/>
-                      <w:sz w:val="24"/>
-                      <w:szCs w:val="24"/>
+                    <w:spacing w:after="0" w:line="240" w:lineRule="auto"/>
+                    <w:textAlignment w:val="baseline"/>
+                    <w:rPr>
+                      <w:rFonts w:ascii="Times New Roman" w:hAnsi="Times New Roman" w:eastAsia="Times New Roman" w:cs="Times New Roman"/>
+                      <w:sz w:val="24"/>
+                      <w:szCs w:val="24"/>
+                      <w:lang w:val="es-ES" w:eastAsia="es-ES"/>
                     </w:rPr>
                   </w:pPr>
                   <w:r>
                     <w:rPr>
                       <w:rFonts w:ascii="Times New Roman" w:hAnsi="Times New Roman" w:eastAsia="Times New Roman" w:cs="Times New Roman"/>
-                      <w:b w:val="0"/>
-                      <w:bCs w:val="0"/>
-                      <w:i w:val="0"/>
-                      <w:iCs w:val="0"/>
-                      <w:sz w:val="24"/>
-                      <w:szCs w:val="24"/>
-                      <w:lang w:val="es-ES"/>
-                    </w:rPr>
-                    <w:t xml:space="preserve">Recursos disponibles: </w:t>
+                      <w:color w:val="000000"/>
+                      <w:sz w:val="24"/>
+                      <w:szCs w:val="24"/>
+                      <w:lang w:val="es-ES" w:eastAsia="es-ES"/>
+                    </w:rPr>
+                    <w:t>Costo del cambio: </w:t>
                   </w:r>
                 </w:p>
               </w:tc>
               <w:tc>
                 <w:tcPr>
-                  <w:tcW w:w="4112" w:type="dxa"/>
+                  <w:tcW w:w="4125" w:type="dxa"/>
                   <w:tcBorders>
-                    <w:top w:val="single" w:color="000000" w:themeColor="text1" w:sz="6"/>
-                    <w:left w:val="nil"/>
-                    <w:bottom w:val="single" w:color="000000" w:themeColor="text1" w:sz="6"/>
-                    <w:right w:val="single" w:color="000000" w:themeColor="text1" w:sz="6"/>
+                    <w:top w:val="single" w:color="auto" w:sz="6" w:space="0"/>
+                    <w:left w:val="single" w:color="auto" w:sz="6" w:space="0"/>
+                    <w:bottom w:val="single" w:color="auto" w:sz="6" w:space="0"/>
+                    <w:right w:val="single" w:color="auto" w:sz="6" w:space="0"/>
                   </w:tcBorders>
-                  <w:tcMar>
-                    <w:left w:w="90" w:type="dxa"/>
-                    <w:right w:w="90" w:type="dxa"/>
-                  </w:tcMar>
-                  <w:vAlign w:val="top"/>
+                  <w:shd w:val="clear" w:color="auto" w:fill="auto"/>
+                  <w:hideMark/>
                 </w:tcPr>
                 <w:p>
                   <w:pPr>
-                    <w:spacing w:line="259" w:lineRule="auto"/>
-                    <w:rPr>
-                      <w:rFonts w:ascii="Times New Roman" w:hAnsi="Times New Roman" w:eastAsia="Times New Roman" w:cs="Times New Roman"/>
-                      <w:b w:val="0"/>
-                      <w:bCs w:val="0"/>
-                      <w:i w:val="0"/>
-                      <w:iCs w:val="0"/>
-                      <w:sz w:val="24"/>
-                      <w:szCs w:val="24"/>
+                    <w:spacing w:after="0" w:line="240" w:lineRule="auto"/>
+                    <w:textAlignment w:val="baseline"/>
+                    <w:rPr>
+                      <w:rFonts w:ascii="Times New Roman" w:hAnsi="Times New Roman" w:eastAsia="Times New Roman" w:cs="Times New Roman"/>
+                      <w:sz w:val="24"/>
+                      <w:szCs w:val="24"/>
+                      <w:lang w:val="es-ES" w:eastAsia="es-ES"/>
                     </w:rPr>
                   </w:pPr>
+                  <w:r>
+                    <w:rPr>
+                      <w:rFonts w:ascii="Times New Roman" w:hAnsi="Times New Roman" w:eastAsia="Times New Roman" w:cs="Times New Roman"/>
+                      <w:color w:val="000000"/>
+                      <w:sz w:val="24"/>
+                      <w:szCs w:val="24"/>
+                      <w:lang w:val="es-ES" w:eastAsia="es-ES"/>
+                    </w:rPr>
+                    <w:t> </w:t>
+                  </w:r>
                 </w:p>
               </w:tc>
             </w:tr>
           </w:tbl>
           <w:p>
             <w:pPr>
-              <w:spacing w:line="259" w:lineRule="auto"/>
-              <w:rPr>
-                <w:rFonts w:ascii="Times New Roman" w:hAnsi="Times New Roman" w:eastAsia="Times New Roman" w:cs="Times New Roman"/>
-                <w:b w:val="0"/>
-                <w:bCs w:val="0"/>
-                <w:i w:val="0"/>
-                <w:iCs w:val="0"/>
-                <w:color w:val="000000" w:themeColor="text1" w:themeTint="FF" w:themeShade="FF"/>
-                <w:sz w:val="24"/>
-                <w:szCs w:val="24"/>
+              <w:spacing w:after="0" w:line="240" w:lineRule="auto"/>
+              <w:textAlignment w:val="baseline"/>
+              <w:rPr>
+                <w:rFonts w:ascii="Segoe UI" w:hAnsi="Segoe UI" w:eastAsia="Times New Roman" w:cs="Segoe UI"/>
+                <w:sz w:val="18"/>
+                <w:szCs w:val="18"/>
+                <w:lang w:val="es-ES" w:eastAsia="es-ES"/>
               </w:rPr>
             </w:pPr>
+            <w:r>
+              <w:rPr>
+                <w:rFonts w:ascii="Times New Roman" w:hAnsi="Times New Roman" w:eastAsia="Times New Roman" w:cs="Times New Roman"/>
+                <w:sz w:val="24"/>
+                <w:szCs w:val="24"/>
+                <w:lang w:val="es-ES" w:eastAsia="es-ES"/>
+              </w:rPr>
+              <w:t> </w:t>
+            </w:r>
+          </w:p>
+          <w:p>
+            <w:pPr>
+              <w:spacing w:after="0" w:line="240" w:lineRule="auto"/>
+              <w:textAlignment w:val="baseline"/>
+              <w:rPr>
+                <w:rFonts w:ascii="Segoe UI" w:hAnsi="Segoe UI" w:eastAsia="Times New Roman" w:cs="Segoe UI"/>
+                <w:sz w:val="18"/>
+                <w:szCs w:val="18"/>
+                <w:lang w:val="es-ES" w:eastAsia="es-ES"/>
+              </w:rPr>
+            </w:pPr>
+            <w:r>
+              <w:rPr>
+                <w:rFonts w:ascii="Times New Roman" w:hAnsi="Times New Roman" w:eastAsia="Times New Roman" w:cs="Times New Roman"/>
+                <w:color w:val="000000"/>
+                <w:sz w:val="24"/>
+                <w:szCs w:val="24"/>
+                <w:lang w:val="es-ES" w:eastAsia="es-ES"/>
+              </w:rPr>
+              <w:t> </w:t>
+            </w:r>
           </w:p>
         </w:tc>
       </w:tr>
@@ -527,46 +774,35 @@
           <w:tcPr>
             <w:tcW w:w="4230" w:type="dxa"/>
             <w:tcBorders>
-              <w:top w:val="single" w:color="000000" w:themeColor="text1" w:sz="6"/>
-              <w:left w:val="single" w:color="000000" w:themeColor="text1" w:sz="6"/>
-              <w:bottom w:val="single" w:color="000000" w:themeColor="text1" w:sz="6"/>
-              <w:right w:val="nil" w:sz="6"/>
+              <w:top w:val="single" w:color="000000" w:themeColor="text1" w:sz="6" w:space="0"/>
+              <w:left w:val="single" w:color="000000" w:themeColor="text1" w:sz="6" w:space="0"/>
+              <w:bottom w:val="single" w:color="000000" w:themeColor="text1" w:sz="6" w:space="0"/>
+              <w:right w:val="nil"/>
             </w:tcBorders>
-            <w:tcMar>
-              <w:left w:w="90" w:type="dxa"/>
-              <w:right w:w="90" w:type="dxa"/>
-            </w:tcMar>
-            <w:vAlign w:val="top"/>
+            <w:shd w:val="clear" w:color="auto" w:fill="auto"/>
+            <w:tcMar/>
+            <w:hideMark/>
           </w:tcPr>
           <w:p>
             <w:pPr>
-              <w:spacing w:line="259" w:lineRule="auto"/>
-              <w:rPr>
-                <w:rFonts w:ascii="Times New Roman" w:hAnsi="Times New Roman" w:eastAsia="Times New Roman" w:cs="Times New Roman"/>
-                <w:b w:val="0"/>
-                <w:bCs w:val="0"/>
-                <w:i w:val="0"/>
-                <w:iCs w:val="0"/>
-                <w:color w:val="000000" w:themeColor="text1" w:themeTint="FF" w:themeShade="FF"/>
-                <w:sz w:val="24"/>
-                <w:szCs w:val="24"/>
+              <w:spacing w:after="0" w:line="240" w:lineRule="auto"/>
+              <w:textAlignment w:val="baseline"/>
+              <w:rPr>
+                <w:rFonts w:ascii="Segoe UI" w:hAnsi="Segoe UI" w:eastAsia="Times New Roman" w:cs="Segoe UI"/>
+                <w:sz w:val="18"/>
+                <w:szCs w:val="18"/>
+                <w:lang w:val="es-ES" w:eastAsia="es-ES"/>
               </w:rPr>
             </w:pPr>
             <w:r>
               <w:rPr>
                 <w:rFonts w:ascii="Times New Roman" w:hAnsi="Times New Roman" w:eastAsia="Times New Roman" w:cs="Times New Roman"/>
-                <w:b w:val="0"/>
-                <w:bCs w:val="0"/>
-                <w:i w:val="0"/>
-                <w:iCs w:val="0"/>
-                <w:caps w:val="0"/>
-                <w:smallCaps w:val="0"/>
-                <w:color w:val="000000" w:themeColor="text1" w:themeTint="FF" w:themeShade="FF"/>
-                <w:sz w:val="24"/>
-                <w:szCs w:val="24"/>
-                <w:lang w:val="es-ES"/>
-              </w:rPr>
-              <w:t xml:space="preserve">Referencia al cambio: </w:t>
+                <w:color w:val="000000"/>
+                <w:sz w:val="24"/>
+                <w:szCs w:val="24"/>
+                <w:lang w:val="es-ES" w:eastAsia="es-ES"/>
+              </w:rPr>
+              <w:t>Referencia al cambio:  </w:t>
             </w:r>
           </w:p>
         </w:tc>
@@ -574,31 +810,36 @@
           <w:tcPr>
             <w:tcW w:w="4230" w:type="dxa"/>
             <w:tcBorders>
-              <w:top w:val="single" w:color="000000" w:themeColor="text1" w:sz="6"/>
+              <w:top w:val="single" w:color="000000" w:themeColor="text1" w:sz="6" w:space="0"/>
               <w:left w:val="nil"/>
-              <w:bottom w:val="single" w:color="000000" w:themeColor="text1" w:sz="6"/>
-              <w:right w:val="single" w:color="000000" w:themeColor="text1" w:sz="6"/>
+              <w:bottom w:val="single" w:color="000000" w:themeColor="text1" w:sz="6" w:space="0"/>
+              <w:right w:val="single" w:color="000000" w:themeColor="text1" w:sz="6" w:space="0"/>
             </w:tcBorders>
-            <w:tcMar>
-              <w:left w:w="90" w:type="dxa"/>
-              <w:right w:w="90" w:type="dxa"/>
-            </w:tcMar>
-            <w:vAlign w:val="top"/>
+            <w:shd w:val="clear" w:color="auto" w:fill="auto"/>
+            <w:tcMar/>
+            <w:hideMark/>
           </w:tcPr>
           <w:p>
             <w:pPr>
-              <w:spacing w:line="259" w:lineRule="auto"/>
-              <w:rPr>
-                <w:rFonts w:ascii="Times New Roman" w:hAnsi="Times New Roman" w:eastAsia="Times New Roman" w:cs="Times New Roman"/>
-                <w:b w:val="0"/>
-                <w:bCs w:val="0"/>
-                <w:i w:val="0"/>
-                <w:iCs w:val="0"/>
-                <w:color w:val="000000" w:themeColor="text1" w:themeTint="FF" w:themeShade="FF"/>
-                <w:sz w:val="24"/>
-                <w:szCs w:val="24"/>
+              <w:spacing w:after="0" w:line="240" w:lineRule="auto"/>
+              <w:textAlignment w:val="baseline"/>
+              <w:rPr>
+                <w:rFonts w:ascii="Segoe UI" w:hAnsi="Segoe UI" w:eastAsia="Times New Roman" w:cs="Segoe UI"/>
+                <w:sz w:val="18"/>
+                <w:szCs w:val="18"/>
+                <w:lang w:val="es-ES" w:eastAsia="es-ES"/>
               </w:rPr>
             </w:pPr>
+            <w:r>
+              <w:rPr>
+                <w:rFonts w:ascii="Times New Roman" w:hAnsi="Times New Roman" w:eastAsia="Times New Roman" w:cs="Times New Roman"/>
+                <w:color w:val="000000"/>
+                <w:sz w:val="24"/>
+                <w:szCs w:val="24"/>
+                <w:lang w:val="es-ES" w:eastAsia="es-ES"/>
+              </w:rPr>
+              <w:t> </w:t>
+            </w:r>
           </w:p>
         </w:tc>
       </w:tr>
@@ -610,48 +851,48 @@
           <w:tcPr>
             <w:tcW w:w="4230" w:type="dxa"/>
             <w:tcBorders>
-              <w:top w:val="single" w:color="000000" w:themeColor="text1" w:sz="6"/>
-              <w:left w:val="single" w:color="000000" w:themeColor="text1" w:sz="6"/>
-              <w:bottom w:val="single" w:color="000000" w:themeColor="text1" w:sz="6"/>
+              <w:top w:val="single" w:color="000000" w:themeColor="text1" w:sz="6" w:space="0"/>
+              <w:left w:val="single" w:color="000000" w:themeColor="text1" w:sz="6" w:space="0"/>
+              <w:bottom w:val="single" w:color="000000" w:themeColor="text1" w:sz="6" w:space="0"/>
               <w:right w:val="nil"/>
             </w:tcBorders>
             <w:shd w:val="clear" w:color="auto" w:fill="B4C6E7" w:themeFill="accent1" w:themeFillTint="66"/>
-            <w:tcMar>
-              <w:left w:w="90" w:type="dxa"/>
-              <w:right w:w="90" w:type="dxa"/>
-            </w:tcMar>
-            <w:vAlign w:val="top"/>
+            <w:tcMar/>
+            <w:hideMark/>
           </w:tcPr>
           <w:p>
             <w:pPr>
-              <w:spacing w:line="259" w:lineRule="auto"/>
-              <w:jc w:val="right"/>
-              <w:rPr>
-                <w:rFonts w:ascii="Times New Roman" w:hAnsi="Times New Roman" w:eastAsia="Times New Roman" w:cs="Times New Roman"/>
-                <w:b w:val="0"/>
-                <w:bCs w:val="0"/>
-                <w:i w:val="0"/>
-                <w:iCs w:val="0"/>
-                <w:color w:val="000000" w:themeColor="text1" w:themeTint="FF" w:themeShade="FF"/>
-                <w:sz w:val="24"/>
-                <w:szCs w:val="24"/>
+              <w:spacing w:after="0" w:line="240" w:lineRule="auto"/>
+              <w:jc w:val="center"/>
+              <w:textAlignment w:val="baseline"/>
+              <w:rPr>
+                <w:rFonts w:ascii="Segoe UI" w:hAnsi="Segoe UI" w:eastAsia="Times New Roman" w:cs="Segoe UI"/>
+                <w:sz w:val="18"/>
+                <w:szCs w:val="18"/>
+                <w:lang w:val="es-ES" w:eastAsia="es-ES"/>
               </w:rPr>
             </w:pPr>
             <w:r>
               <w:rPr>
                 <w:rFonts w:ascii="Times New Roman" w:hAnsi="Times New Roman" w:eastAsia="Times New Roman" w:cs="Times New Roman"/>
-                <w:b w:val="1"/>
-                <w:bCs w:val="1"/>
-                <w:i w:val="0"/>
-                <w:iCs w:val="0"/>
-                <w:caps w:val="0"/>
-                <w:smallCaps w:val="0"/>
-                <w:color w:val="000000" w:themeColor="text1" w:themeTint="FF" w:themeShade="FF"/>
-                <w:sz w:val="24"/>
-                <w:szCs w:val="24"/>
-                <w:lang w:val="es-ES"/>
-              </w:rPr>
-              <w:t xml:space="preserve">Aprobación del Cambio </w:t>
+                <w:b/>
+                <w:bCs/>
+                <w:color w:val="000000"/>
+                <w:sz w:val="24"/>
+                <w:szCs w:val="24"/>
+                <w:lang w:val="es-ES" w:eastAsia="es-ES"/>
+              </w:rPr>
+              <w:t>Aprobación del Cambio </w:t>
+            </w:r>
+            <w:r>
+              <w:rPr>
+                <w:rFonts w:ascii="Times New Roman" w:hAnsi="Times New Roman" w:eastAsia="Times New Roman" w:cs="Times New Roman"/>
+                <w:color w:val="000000"/>
+                <w:sz w:val="24"/>
+                <w:szCs w:val="24"/>
+                <w:lang w:val="es-ES" w:eastAsia="es-ES"/>
+              </w:rPr>
+              <w:t> </w:t>
             </w:r>
           </w:p>
         </w:tc>
@@ -659,58 +900,54 @@
           <w:tcPr>
             <w:tcW w:w="4230" w:type="dxa"/>
             <w:tcBorders>
-              <w:top w:val="single" w:color="000000" w:themeColor="text1" w:sz="6"/>
+              <w:top w:val="single" w:color="000000" w:themeColor="text1" w:sz="6" w:space="0"/>
               <w:left w:val="nil"/>
-              <w:bottom w:val="single" w:color="000000" w:themeColor="text1" w:sz="6"/>
-              <w:right w:val="single" w:color="000000" w:themeColor="text1" w:sz="6"/>
+              <w:bottom w:val="single" w:color="000000" w:themeColor="text1" w:sz="6" w:space="0"/>
+              <w:right w:val="single" w:color="000000" w:themeColor="text1" w:sz="6" w:space="0"/>
             </w:tcBorders>
             <w:shd w:val="clear" w:color="auto" w:fill="B4C6E7" w:themeFill="accent1" w:themeFillTint="66"/>
-            <w:tcMar>
-              <w:left w:w="90" w:type="dxa"/>
-              <w:right w:w="90" w:type="dxa"/>
-            </w:tcMar>
-            <w:vAlign w:val="top"/>
+            <w:tcMar/>
+            <w:hideMark/>
           </w:tcPr>
           <w:p>
             <w:pPr>
-              <w:spacing w:line="259" w:lineRule="auto"/>
+              <w:spacing w:after="0" w:line="240" w:lineRule="auto"/>
               <w:jc w:val="right"/>
-              <w:rPr>
-                <w:rFonts w:ascii="Times New Roman" w:hAnsi="Times New Roman" w:eastAsia="Times New Roman" w:cs="Times New Roman"/>
-                <w:b w:val="0"/>
-                <w:bCs w:val="0"/>
-                <w:i w:val="0"/>
-                <w:iCs w:val="0"/>
-                <w:color w:val="000000" w:themeColor="text1" w:themeTint="FF" w:themeShade="FF"/>
-                <w:sz w:val="24"/>
-                <w:szCs w:val="24"/>
+              <w:textAlignment w:val="baseline"/>
+              <w:rPr>
+                <w:rFonts w:ascii="Segoe UI" w:hAnsi="Segoe UI" w:eastAsia="Times New Roman" w:cs="Segoe UI"/>
+                <w:sz w:val="18"/>
+                <w:szCs w:val="18"/>
+                <w:lang w:val="es-ES" w:eastAsia="es-ES"/>
               </w:rPr>
             </w:pPr>
             <w:r>
               <w:rPr>
                 <w:rFonts w:ascii="Times New Roman" w:hAnsi="Times New Roman" w:eastAsia="Times New Roman" w:cs="Times New Roman"/>
-                <w:b w:val="1"/>
-                <w:bCs w:val="1"/>
-                <w:i w:val="0"/>
-                <w:iCs w:val="0"/>
-                <w:caps w:val="0"/>
-                <w:smallCaps w:val="0"/>
-                <w:color w:val="000000" w:themeColor="text1" w:themeTint="FF" w:themeShade="FF"/>
-                <w:sz w:val="24"/>
-                <w:szCs w:val="24"/>
-                <w:lang w:val="es-ES"/>
-              </w:rPr>
-              <w:t>Nº de pág./Total págs.</w:t>
+                <w:b/>
+                <w:bCs/>
+                <w:color w:val="000000"/>
+                <w:sz w:val="24"/>
+                <w:szCs w:val="24"/>
+                <w:lang w:val="es-ES" w:eastAsia="es-ES"/>
+              </w:rPr>
+              <w:t>1/1</w:t>
+            </w:r>
+            <w:r>
+              <w:rPr>
+                <w:rFonts w:ascii="Times New Roman" w:hAnsi="Times New Roman" w:eastAsia="Times New Roman" w:cs="Times New Roman"/>
+                <w:color w:val="000000"/>
+                <w:sz w:val="24"/>
+                <w:szCs w:val="24"/>
+                <w:lang w:val="es-ES" w:eastAsia="es-ES"/>
+              </w:rPr>
+              <w:t> </w:t>
             </w:r>
           </w:p>
         </w:tc>
       </w:tr>
     </w:tbl>
-    <w:p xmlns:wp14="http://schemas.microsoft.com/office/word/2010/wordml" wp14:paraId="02E81E23" wp14:textId="33E3DB85">
-      <w:pPr>
-        <w:pStyle w:val="Normal"/>
-      </w:pPr>
-    </w:p>
+    <w:p/>
     <w:sectPr>
       <w:pgSz w:w="11906" w:h="16838" w:orient="portrait"/>
       <w:pgMar w:top="1440" w:right="1440" w:bottom="1440" w:left="1440" w:header="720" w:footer="720" w:gutter="0"/>
@@ -722,7 +959,7 @@
 </file>
 
 <file path=word/styles.xml><?xml version="1.0" encoding="utf-8"?>
-<w:styles xmlns:wp14="http://schemas.microsoft.com/office/word/2010/wordprocessingDrawing" xmlns:mc="http://schemas.openxmlformats.org/markup-compatibility/2006" xmlns:r="http://schemas.openxmlformats.org/officeDocument/2006/relationships" xmlns:w="http://schemas.openxmlformats.org/wordprocessingml/2006/main" xmlns:w14="http://schemas.microsoft.com/office/word/2010/wordml" xmlns:w15="http://schemas.microsoft.com/office/word/2012/wordml" xmlns:w16se="http://schemas.microsoft.com/office/word/2015/wordml/symex" xmlns:w16cid="http://schemas.microsoft.com/office/word/2016/wordml/cid" xmlns:w16="http://schemas.microsoft.com/office/word/2018/wordml" xmlns:w16cex="http://schemas.microsoft.com/office/word/2018/wordml/cex" xmlns:w16sdtdh="http://schemas.microsoft.com/office/word/2020/wordml/sdtdatahash" mc:Ignorable="w14 w15 wp14 w16se w16cid w16 w16cex w16sdtdh">
+<w:styles xmlns:mc="http://schemas.openxmlformats.org/markup-compatibility/2006" xmlns:r="http://schemas.openxmlformats.org/officeDocument/2006/relationships" xmlns:w="http://schemas.openxmlformats.org/wordprocessingml/2006/main" xmlns:w14="http://schemas.microsoft.com/office/word/2010/wordml" xmlns:w15="http://schemas.microsoft.com/office/word/2012/wordml" xmlns:w16cex="http://schemas.microsoft.com/office/word/2018/wordml/cex" xmlns:w16cid="http://schemas.microsoft.com/office/word/2016/wordml/cid" xmlns:w16="http://schemas.microsoft.com/office/word/2018/wordml" xmlns:w16sdtdh="http://schemas.microsoft.com/office/word/2020/wordml/sdtdatahash" xmlns:w16se="http://schemas.microsoft.com/office/word/2015/wordml/symex" mc:Ignorable="w14 w15 w16se w16cid w16 w16cex w16sdtdh">
   <w:docDefaults>
     <w:rPrDefault>
       <w:rPr>
@@ -738,7 +975,7 @@
       </w:pPr>
     </w:pPrDefault>
   </w:docDefaults>
-  <w:latentStyles w:defLockedState="0" w:defUIPriority="99" w:defSemiHidden="0" w:defUnhideWhenUsed="0" w:defQFormat="0" w:count="371">
+  <w:latentStyles w:defLockedState="0" w:defUIPriority="99" w:defSemiHidden="0" w:defUnhideWhenUsed="0" w:defQFormat="0" w:count="376">
     <w:lsdException w:name="Normal" w:uiPriority="0" w:qFormat="1"/>
     <w:lsdException w:name="heading 1" w:uiPriority="9" w:qFormat="1"/>
     <w:lsdException w:name="heading 2" w:uiPriority="9" w:semiHidden="1" w:unhideWhenUsed="1" w:qFormat="1"/>
@@ -1110,18 +1347,23 @@
     <w:lsdException w:name="List Table 5 Dark Accent 6" w:uiPriority="50"/>
     <w:lsdException w:name="List Table 6 Colorful Accent 6" w:uiPriority="51"/>
     <w:lsdException w:name="List Table 7 Colorful Accent 6" w:uiPriority="52"/>
+    <w:lsdException w:name="Mention" w:semiHidden="1" w:unhideWhenUsed="1"/>
+    <w:lsdException w:name="Smart Hyperlink" w:semiHidden="1" w:unhideWhenUsed="1"/>
+    <w:lsdException w:name="Hashtag" w:semiHidden="1" w:unhideWhenUsed="1"/>
+    <w:lsdException w:name="Unresolved Mention" w:semiHidden="1" w:unhideWhenUsed="1"/>
+    <w:lsdException w:name="Smart Link" w:semiHidden="1" w:unhideWhenUsed="1"/>
   </w:latentStyles>
   <w:style w:type="paragraph" w:styleId="Normal" w:default="1">
     <w:name w:val="Normal"/>
     <w:qFormat/>
   </w:style>
-  <w:style w:type="character" w:styleId="DefaultParagraphFont" w:default="1">
+  <w:style w:type="character" w:styleId="Fuentedeprrafopredeter" w:default="1">
     <w:name w:val="Default Paragraph Font"/>
     <w:uiPriority w:val="1"/>
     <w:semiHidden/>
     <w:unhideWhenUsed/>
   </w:style>
-  <w:style w:type="table" w:styleId="TableNormal" w:default="1">
+  <w:style w:type="table" w:styleId="Tablanormal" w:default="1">
     <w:name w:val="Normal Table"/>
     <w:uiPriority w:val="99"/>
     <w:semiHidden/>
@@ -1136,22 +1378,21 @@
       </w:tblCellMar>
     </w:tblPr>
   </w:style>
-  <w:style w:type="numbering" w:styleId="NoList" w:default="1">
+  <w:style w:type="numbering" w:styleId="Sinlista" w:default="1">
     <w:name w:val="No List"/>
     <w:uiPriority w:val="99"/>
     <w:semiHidden/>
     <w:unhideWhenUsed/>
   </w:style>
-  <w:style xmlns:w="http://schemas.openxmlformats.org/wordprocessingml/2006/main" w:type="table" w:styleId="TableGrid">
-    <w:name xmlns:w="http://schemas.openxmlformats.org/wordprocessingml/2006/main" w:val="Table Grid"/>
-    <w:basedOn xmlns:w="http://schemas.openxmlformats.org/wordprocessingml/2006/main" w:val="TableNormal"/>
-    <w:uiPriority xmlns:w="http://schemas.openxmlformats.org/wordprocessingml/2006/main" w:val="59"/>
-    <w:rsid xmlns:w="http://schemas.openxmlformats.org/wordprocessingml/2006/main" w:val="00FB4123"/>
-    <w:pPr xmlns:w="http://schemas.openxmlformats.org/wordprocessingml/2006/main">
+  <w:style w:type="table" w:styleId="Tablaconcuadrcula">
+    <w:name w:val="Table Grid"/>
+    <w:basedOn w:val="Tablanormal"/>
+    <w:uiPriority w:val="59"/>
+    <w:rsid w:val="00FB4123"/>
+    <w:pPr>
       <w:spacing w:after="0" w:line="240" w:lineRule="auto"/>
     </w:pPr>
-    <w:tblPr xmlns:w="http://schemas.openxmlformats.org/wordprocessingml/2006/main">
-      <w:tblInd w:w="0" w:type="dxa"/>
+    <w:tblPr>
       <w:tblBorders>
         <w:top w:val="single" w:color="000000" w:themeColor="text1" w:sz="4" w:space="0"/>
         <w:left w:val="single" w:color="000000" w:themeColor="text1" w:sz="4" w:space="0"/>
@@ -1160,13 +1401,31 @@
         <w:insideH w:val="single" w:color="000000" w:themeColor="text1" w:sz="4" w:space="0"/>
         <w:insideV w:val="single" w:color="000000" w:themeColor="text1" w:sz="4" w:space="0"/>
       </w:tblBorders>
-      <w:tblCellMar>
-        <w:top w:w="0" w:type="dxa"/>
-        <w:left w:w="108" w:type="dxa"/>
-        <w:bottom w:w="0" w:type="dxa"/>
-        <w:right w:w="108" w:type="dxa"/>
-      </w:tblCellMar>
     </w:tblPr>
+  </w:style>
+  <w:style w:type="paragraph" w:styleId="paragraph" w:customStyle="1">
+    <w:name w:val="paragraph"/>
+    <w:basedOn w:val="Normal"/>
+    <w:rsid w:val="0001653C"/>
+    <w:pPr>
+      <w:spacing w:before="100" w:beforeAutospacing="1" w:after="100" w:afterAutospacing="1" w:line="240" w:lineRule="auto"/>
+    </w:pPr>
+    <w:rPr>
+      <w:rFonts w:ascii="Times New Roman" w:hAnsi="Times New Roman" w:eastAsia="Times New Roman" w:cs="Times New Roman"/>
+      <w:sz w:val="24"/>
+      <w:szCs w:val="24"/>
+      <w:lang w:val="es-ES" w:eastAsia="es-ES"/>
+    </w:rPr>
+  </w:style>
+  <w:style w:type="character" w:styleId="normaltextrun" w:customStyle="1">
+    <w:name w:val="normaltextrun"/>
+    <w:basedOn w:val="Fuentedeprrafopredeter"/>
+    <w:rsid w:val="0001653C"/>
+  </w:style>
+  <w:style w:type="character" w:styleId="eop" w:customStyle="1">
+    <w:name w:val="eop"/>
+    <w:basedOn w:val="Fuentedeprrafopredeter"/>
+    <w:rsid w:val="0001653C"/>
   </w:style>
 </w:styles>
 </file>

</xml_diff>